<commit_message>
rapport : partie bdd insérée
</commit_message>
<xml_diff>
--- a/fichier client et responsable étue.docx
+++ b/fichier client et responsable étue.docx
@@ -3,6 +3,8 @@
 <w:document xmlns:wpc="http://schemas.microsoft.com/office/word/2010/wordprocessingCanvas" xmlns:cx="http://schemas.microsoft.com/office/drawing/2014/chartex" xmlns:cx1="http://schemas.microsoft.com/office/drawing/2015/9/8/chartex" xmlns:cx2="http://schemas.microsoft.com/office/drawing/2015/10/21/chartex" xmlns:cx3="http://schemas.microsoft.com/office/drawing/2016/5/9/chartex" xmlns:cx4="http://schemas.microsoft.com/office/drawing/2016/5/10/chartex" xmlns:cx5="http://schemas.microsoft.com/office/drawing/2016/5/11/chartex" xmlns:cx6="http://schemas.microsoft.com/office/drawing/2016/5/12/chartex" xmlns:cx7="http://schemas.microsoft.com/office/drawing/2016/5/13/chartex" xmlns:cx8="http://schemas.microsoft.com/office/drawing/2016/5/14/chartex" xmlns:mc="http://schemas.openxmlformats.org/markup-compatibility/2006" xmlns:aink="http://schemas.microsoft.com/office/drawing/2016/ink" xmlns:am3d="http://schemas.microsoft.com/office/drawing/2017/model3d" xmlns:o="urn:schemas-microsoft-com:office:office" xmlns:r="http://schemas.openxmlformats.org/officeDocument/2006/relationships" xmlns:m="http://schemas.openxmlformats.org/officeDocument/2006/math" xmlns:v="urn:schemas-microsoft-com:vml" xmlns:wp14="http://schemas.microsoft.com/office/word/2010/wordprocessingDrawing" xmlns:wp="http://schemas.openxmlformats.org/drawingml/2006/wordprocessingDrawing" xmlns:w10="urn:schemas-microsoft-com:office:word" xmlns:w="http://schemas.openxmlformats.org/wordprocessingml/2006/main" xmlns:w14="http://schemas.microsoft.com/office/word/2010/wordml" xmlns:w15="http://schemas.microsoft.com/office/word/2012/wordml" xmlns:w16cid="http://schemas.microsoft.com/office/word/2016/wordml/cid" xmlns:w16se="http://schemas.microsoft.com/office/word/2015/wordml/symex" xmlns:wpg="http://schemas.microsoft.com/office/word/2010/wordprocessingGroup" xmlns:wpi="http://schemas.microsoft.com/office/word/2010/wordprocessingInk" xmlns:wne="http://schemas.microsoft.com/office/word/2006/wordml" xmlns:wps="http://schemas.microsoft.com/office/word/2010/wordprocessingShape" mc:Ignorable="w14 w15 w16se w16cid wp14">
   <w:body>
     <w:p>
+      <w:bookmarkStart w:id="0" w:name="_Hlk511722429"/>
+      <w:bookmarkStart w:id="1" w:name="_Hlk511722722"/>
       <w:r>
         <w:t>Information personnelle du client</w:t>
       </w:r>
@@ -16,7 +18,6 @@
       <w:tblGrid>
         <w:gridCol w:w="3020"/>
         <w:gridCol w:w="3021"/>
-        <w:gridCol w:w="3021"/>
       </w:tblGrid>
       <w:tr>
         <w:tc>
@@ -24,6 +25,8 @@
             <w:tcW w:w="3020" w:type="dxa"/>
           </w:tcPr>
           <w:p>
+            <w:bookmarkStart w:id="2" w:name="_Hlk511722417"/>
+            <w:bookmarkEnd w:id="0"/>
             <w:r>
               <w:t>Client</w:t>
             </w:r>
@@ -34,31 +37,7 @@
             <w:tcW w:w="3021" w:type="dxa"/>
           </w:tcPr>
           <w:p>
-            <w:proofErr w:type="spellStart"/>
-            <w:r>
-              <w:rPr>
-                <w:rFonts w:ascii="Arial" w:hAnsi="Arial" w:cs="Arial"/>
-                <w:bCs/>
-                <w:sz w:val="18"/>
-              </w:rPr>
-              <w:t>Nacim</w:t>
-            </w:r>
-            <w:proofErr w:type="spellEnd"/>
-            <w:r>
-              <w:rPr>
-                <w:rFonts w:ascii="Arial" w:hAnsi="Arial" w:cs="Arial"/>
-                <w:bCs/>
-                <w:sz w:val="18"/>
-              </w:rPr>
-              <w:t xml:space="preserve"> IHADDADENE </w:t>
-            </w:r>
-          </w:p>
-        </w:tc>
-        <w:tc>
-          <w:tcPr>
-            <w:tcW w:w="3021" w:type="dxa"/>
-          </w:tcPr>
-          <w:p>
+            <w:bookmarkStart w:id="3" w:name="_GoBack"/>
             <w:r>
               <w:rPr>
                 <w:rFonts w:ascii="Arial" w:hAnsi="Arial" w:cs="Arial"/>
@@ -67,6 +46,7 @@
               </w:rPr>
               <w:t>Bertrand VANDOORNE</w:t>
             </w:r>
+            <w:bookmarkEnd w:id="3"/>
           </w:p>
         </w:tc>
       </w:tr>
@@ -87,7 +67,19 @@
           </w:tcPr>
           <w:p>
             <w:r>
-              <w:t>IHADDADENE</w:t>
+              <w:t>VANDOORNE</w:t>
+            </w:r>
+          </w:p>
+        </w:tc>
+      </w:tr>
+      <w:tr>
+        <w:tc>
+          <w:tcPr>
+            <w:tcW w:w="3020" w:type="dxa"/>
+          </w:tcPr>
+          <w:p>
+            <w:r>
+              <w:t>Prénom</w:t>
             </w:r>
           </w:p>
         </w:tc>
@@ -97,7 +89,7 @@
           </w:tcPr>
           <w:p>
             <w:r>
-              <w:t>VANDOORNE</w:t>
+              <w:t>BERTRAND</w:t>
             </w:r>
           </w:p>
         </w:tc>
@@ -109,7 +101,7 @@
           </w:tcPr>
           <w:p>
             <w:r>
-              <w:t>Prénom</w:t>
+              <w:t>Numéro de téléphone</w:t>
             </w:r>
           </w:p>
         </w:tc>
@@ -119,7 +111,19 @@
           </w:tcPr>
           <w:p>
             <w:r>
-              <w:t>NACIM</w:t>
+              <w:t>0647895601</w:t>
+            </w:r>
+          </w:p>
+        </w:tc>
+      </w:tr>
+      <w:tr>
+        <w:tc>
+          <w:tcPr>
+            <w:tcW w:w="3020" w:type="dxa"/>
+          </w:tcPr>
+          <w:p>
+            <w:r>
+              <w:t>Adresse Email</w:t>
             </w:r>
           </w:p>
         </w:tc>
@@ -129,7 +133,7 @@
           </w:tcPr>
           <w:p>
             <w:r>
-              <w:t>BERTRAND</w:t>
+              <w:t>bertrand.vandoorne@yncrea.fr</w:t>
             </w:r>
           </w:p>
         </w:tc>
@@ -141,7 +145,7 @@
           </w:tcPr>
           <w:p>
             <w:r>
-              <w:t>Numéro de téléphone</w:t>
+              <w:t>Rue</w:t>
             </w:r>
           </w:p>
         </w:tc>
@@ -151,7 +155,24 @@
           </w:tcPr>
           <w:p>
             <w:r>
-              <w:t>0662783457</w:t>
+              <w:t xml:space="preserve">Rue Norbert </w:t>
+            </w:r>
+            <w:proofErr w:type="spellStart"/>
+            <w:r>
+              <w:t>Segard</w:t>
+            </w:r>
+            <w:proofErr w:type="spellEnd"/>
+          </w:p>
+        </w:tc>
+      </w:tr>
+      <w:tr>
+        <w:tc>
+          <w:tcPr>
+            <w:tcW w:w="3020" w:type="dxa"/>
+          </w:tcPr>
+          <w:p>
+            <w:r>
+              <w:t>Code Postal</w:t>
             </w:r>
           </w:p>
         </w:tc>
@@ -161,7 +182,7 @@
           </w:tcPr>
           <w:p>
             <w:r>
-              <w:t>0647895601</w:t>
+              <w:t>59800</w:t>
             </w:r>
           </w:p>
         </w:tc>
@@ -173,7 +194,7 @@
           </w:tcPr>
           <w:p>
             <w:r>
-              <w:t>Adresse Email</w:t>
+              <w:t>Ville</w:t>
             </w:r>
           </w:p>
         </w:tc>
@@ -183,140 +204,30 @@
           </w:tcPr>
           <w:p>
             <w:r>
-              <w:t>nacim.ihaddadene@yncrea.fr</w:t>
-            </w:r>
-          </w:p>
-        </w:tc>
-        <w:tc>
-          <w:tcPr>
-            <w:tcW w:w="3021" w:type="dxa"/>
-          </w:tcPr>
-          <w:p>
-            <w:r>
-              <w:t>bertrand.vandoorne@yncrea.fr</w:t>
-            </w:r>
-          </w:p>
-        </w:tc>
-      </w:tr>
-      <w:tr>
-        <w:tc>
-          <w:tcPr>
-            <w:tcW w:w="3020" w:type="dxa"/>
-          </w:tcPr>
-          <w:p>
-            <w:r>
-              <w:t>Rue</w:t>
-            </w:r>
-          </w:p>
-        </w:tc>
-        <w:tc>
-          <w:tcPr>
-            <w:tcW w:w="3021" w:type="dxa"/>
-          </w:tcPr>
-          <w:p>
-            <w:r>
-              <w:t>Rue National</w:t>
-            </w:r>
-          </w:p>
-        </w:tc>
-        <w:tc>
-          <w:tcPr>
-            <w:tcW w:w="3021" w:type="dxa"/>
-          </w:tcPr>
-          <w:p>
-            <w:r>
-              <w:t xml:space="preserve">Rue Norbert </w:t>
-            </w:r>
-            <w:proofErr w:type="spellStart"/>
-            <w:r>
-              <w:t>Segard</w:t>
-            </w:r>
-            <w:proofErr w:type="spellEnd"/>
-          </w:p>
-        </w:tc>
-      </w:tr>
-      <w:tr>
-        <w:tc>
-          <w:tcPr>
-            <w:tcW w:w="3020" w:type="dxa"/>
-          </w:tcPr>
-          <w:p>
-            <w:r>
-              <w:t>Code Postal</w:t>
-            </w:r>
-          </w:p>
-        </w:tc>
-        <w:tc>
-          <w:tcPr>
-            <w:tcW w:w="3021" w:type="dxa"/>
-          </w:tcPr>
-          <w:p>
-            <w:r>
-              <w:t>59800</w:t>
-            </w:r>
-          </w:p>
-        </w:tc>
-        <w:tc>
-          <w:tcPr>
-            <w:tcW w:w="3021" w:type="dxa"/>
-          </w:tcPr>
-          <w:p>
-            <w:r>
-              <w:t>59800</w:t>
-            </w:r>
-          </w:p>
-        </w:tc>
-      </w:tr>
-      <w:tr>
-        <w:tc>
-          <w:tcPr>
-            <w:tcW w:w="3020" w:type="dxa"/>
-          </w:tcPr>
-          <w:p>
-            <w:r>
-              <w:t>Ville</w:t>
-            </w:r>
-          </w:p>
-        </w:tc>
-        <w:tc>
-          <w:tcPr>
-            <w:tcW w:w="3021" w:type="dxa"/>
-          </w:tcPr>
-          <w:p>
-            <w:r>
               <w:t>Lille</w:t>
             </w:r>
           </w:p>
         </w:tc>
-        <w:tc>
-          <w:tcPr>
-            <w:tcW w:w="3021" w:type="dxa"/>
-          </w:tcPr>
-          <w:p>
-            <w:r>
-              <w:t>Lille</w:t>
-            </w:r>
-          </w:p>
-        </w:tc>
-      </w:tr>
+      </w:tr>
+      <w:bookmarkEnd w:id="2"/>
     </w:tbl>
     <w:p/>
     <w:p>
+      <w:bookmarkStart w:id="4" w:name="_Hlk511722479"/>
       <w:r>
-        <w:t xml:space="preserve">Information </w:t>
+        <w:t>Information</w:t>
       </w:r>
-      <w:proofErr w:type="spellStart"/>
       <w:r>
-        <w:t>generales</w:t>
+        <w:t>s</w:t>
       </w:r>
-      <w:proofErr w:type="spellEnd"/>
       <w:r>
-        <w:t xml:space="preserve"> sur v</w:t>
+        <w:t xml:space="preserve"> </w:t>
       </w:r>
-      <w:bookmarkStart w:id="0" w:name="_GoBack"/>
-      <w:bookmarkEnd w:id="0"/>
       <w:r>
-        <w:t>os parcelles</w:t>
+        <w:t>générales</w:t>
+      </w:r>
+      <w:r>
+        <w:t xml:space="preserve"> sur vos parcelles</w:t>
       </w:r>
     </w:p>
     <w:tbl>
@@ -328,7 +239,6 @@
       <w:tblGrid>
         <w:gridCol w:w="3020"/>
         <w:gridCol w:w="3021"/>
-        <w:gridCol w:w="3021"/>
       </w:tblGrid>
       <w:tr>
         <w:tc>
@@ -336,6 +246,8 @@
             <w:tcW w:w="3020" w:type="dxa"/>
           </w:tcPr>
           <w:p>
+            <w:bookmarkStart w:id="5" w:name="_Hlk511722451"/>
+            <w:bookmarkEnd w:id="4"/>
             <w:r>
               <w:t>Nombre d’hectare</w:t>
             </w:r>
@@ -347,7 +259,19 @@
           </w:tcPr>
           <w:p>
             <w:r>
-              <w:t>3</w:t>
+              <w:t>5</w:t>
+            </w:r>
+          </w:p>
+        </w:tc>
+      </w:tr>
+      <w:tr>
+        <w:tc>
+          <w:tcPr>
+            <w:tcW w:w="3020" w:type="dxa"/>
+          </w:tcPr>
+          <w:p>
+            <w:r>
+              <w:t>Nombre de parcelle</w:t>
             </w:r>
           </w:p>
         </w:tc>
@@ -357,7 +281,7 @@
           </w:tcPr>
           <w:p>
             <w:r>
-              <w:t>5</w:t>
+              <w:t>2</w:t>
             </w:r>
           </w:p>
         </w:tc>
@@ -368,9 +292,11 @@
             <w:tcW w:w="3020" w:type="dxa"/>
           </w:tcPr>
           <w:p>
-            <w:r>
-              <w:t>Nombre de parcelle</w:t>
-            </w:r>
+            <w:proofErr w:type="spellStart"/>
+            <w:r>
+              <w:t>DéclarationPac</w:t>
+            </w:r>
+            <w:proofErr w:type="spellEnd"/>
           </w:p>
         </w:tc>
         <w:tc>
@@ -378,8 +304,22 @@
             <w:tcW w:w="3021" w:type="dxa"/>
           </w:tcPr>
           <w:p>
-            <w:r>
-              <w:t>1</w:t>
+            <w:proofErr w:type="spellStart"/>
+            <w:r>
+              <w:t>DeclarationPAC_Bertrand</w:t>
+            </w:r>
+            <w:proofErr w:type="spellEnd"/>
+          </w:p>
+        </w:tc>
+      </w:tr>
+      <w:tr>
+        <w:tc>
+          <w:tcPr>
+            <w:tcW w:w="3020" w:type="dxa"/>
+          </w:tcPr>
+          <w:p>
+            <w:r>
+              <w:t>Situation de vos parcelles</w:t>
             </w:r>
           </w:p>
         </w:tc>
@@ -389,77 +329,653 @@
           </w:tcPr>
           <w:p>
             <w:r>
+              <w:t>Zone Vulnérable</w:t>
+            </w:r>
+          </w:p>
+        </w:tc>
+      </w:tr>
+      <w:bookmarkEnd w:id="5"/>
+    </w:tbl>
+    <w:p/>
+    <w:p/>
+    <w:tbl>
+      <w:tblPr>
+        <w:tblStyle w:val="Grilledutableau"/>
+        <w:tblW w:w="11482" w:type="dxa"/>
+        <w:tblInd w:w="-1281" w:type="dxa"/>
+        <w:tblLook w:val="04A0" w:firstRow="1" w:lastRow="0" w:firstColumn="1" w:lastColumn="0" w:noHBand="0" w:noVBand="1"/>
+      </w:tblPr>
+      <w:tblGrid>
+        <w:gridCol w:w="1940"/>
+        <w:gridCol w:w="2972"/>
+        <w:gridCol w:w="313"/>
+        <w:gridCol w:w="2972"/>
+        <w:gridCol w:w="313"/>
+        <w:gridCol w:w="2972"/>
+      </w:tblGrid>
+      <w:tr>
+        <w:trPr>
+          <w:gridAfter w:val="1"/>
+          <w:wAfter w:w="2972" w:type="dxa"/>
+        </w:trPr>
+        <w:tc>
+          <w:tcPr>
+            <w:tcW w:w="1940" w:type="dxa"/>
+          </w:tcPr>
+          <w:p>
+            <w:bookmarkStart w:id="6" w:name="_Hlk511722498"/>
+          </w:p>
+        </w:tc>
+        <w:tc>
+          <w:tcPr>
+            <w:tcW w:w="3285" w:type="dxa"/>
+            <w:gridSpan w:val="2"/>
+          </w:tcPr>
+          <w:p>
+            <w:r>
+              <w:t>Parcelle 1</w:t>
+            </w:r>
+          </w:p>
+        </w:tc>
+        <w:tc>
+          <w:tcPr>
+            <w:tcW w:w="3285" w:type="dxa"/>
+            <w:gridSpan w:val="2"/>
+          </w:tcPr>
+          <w:p>
+            <w:r>
+              <w:t xml:space="preserve">Parcelle </w:t>
+            </w:r>
+            <w:r>
               <w:t>2</w:t>
             </w:r>
           </w:p>
         </w:tc>
       </w:tr>
       <w:tr>
-        <w:tc>
-          <w:tcPr>
-            <w:tcW w:w="3020" w:type="dxa"/>
-          </w:tcPr>
-          <w:p>
-            <w:proofErr w:type="spellStart"/>
-            <w:r>
-              <w:t>DéclarationPac</w:t>
-            </w:r>
-            <w:proofErr w:type="spellEnd"/>
-          </w:p>
-        </w:tc>
-        <w:tc>
-          <w:tcPr>
-            <w:tcW w:w="3021" w:type="dxa"/>
-          </w:tcPr>
-          <w:p>
-            <w:proofErr w:type="spellStart"/>
-            <w:r>
-              <w:t>DeclarationPAC_Nacim</w:t>
-            </w:r>
-            <w:proofErr w:type="spellEnd"/>
-          </w:p>
-        </w:tc>
-        <w:tc>
-          <w:tcPr>
-            <w:tcW w:w="3021" w:type="dxa"/>
-          </w:tcPr>
-          <w:p>
-            <w:proofErr w:type="spellStart"/>
-            <w:r>
-              <w:t>DeclarationPAC_</w:t>
-            </w:r>
-            <w:r>
-              <w:t>Bertrand</w:t>
-            </w:r>
-            <w:proofErr w:type="spellEnd"/>
-          </w:p>
-        </w:tc>
-      </w:tr>
-      <w:tr>
-        <w:tc>
-          <w:tcPr>
-            <w:tcW w:w="3020" w:type="dxa"/>
-          </w:tcPr>
-          <w:p>
-            <w:r>
-              <w:t>Situation de vos parcelles</w:t>
-            </w:r>
-          </w:p>
-        </w:tc>
-        <w:tc>
-          <w:tcPr>
-            <w:tcW w:w="3021" w:type="dxa"/>
-          </w:tcPr>
-          <w:p/>
-        </w:tc>
-        <w:tc>
-          <w:tcPr>
-            <w:tcW w:w="3021" w:type="dxa"/>
-          </w:tcPr>
-          <w:p/>
-        </w:tc>
-      </w:tr>
+        <w:trPr>
+          <w:gridAfter w:val="1"/>
+          <w:wAfter w:w="2972" w:type="dxa"/>
+        </w:trPr>
+        <w:tc>
+          <w:tcPr>
+            <w:tcW w:w="1940" w:type="dxa"/>
+          </w:tcPr>
+          <w:p>
+            <w:r>
+              <w:t>Culture précédente</w:t>
+            </w:r>
+          </w:p>
+        </w:tc>
+        <w:tc>
+          <w:tcPr>
+            <w:tcW w:w="3285" w:type="dxa"/>
+            <w:gridSpan w:val="2"/>
+          </w:tcPr>
+          <w:p>
+            <w:r>
+              <w:t>Blé assolé</w:t>
+            </w:r>
+          </w:p>
+        </w:tc>
+        <w:tc>
+          <w:tcPr>
+            <w:tcW w:w="3285" w:type="dxa"/>
+            <w:gridSpan w:val="2"/>
+          </w:tcPr>
+          <w:p>
+            <w:r>
+              <w:t>Blé de blé</w:t>
+            </w:r>
+          </w:p>
+        </w:tc>
+      </w:tr>
+      <w:tr>
+        <w:trPr>
+          <w:gridAfter w:val="1"/>
+          <w:wAfter w:w="2972" w:type="dxa"/>
+        </w:trPr>
+        <w:tc>
+          <w:tcPr>
+            <w:tcW w:w="1940" w:type="dxa"/>
+          </w:tcPr>
+          <w:p>
+            <w:r>
+              <w:t>Culture suivante</w:t>
+            </w:r>
+          </w:p>
+        </w:tc>
+        <w:tc>
+          <w:tcPr>
+            <w:tcW w:w="3285" w:type="dxa"/>
+            <w:gridSpan w:val="2"/>
+          </w:tcPr>
+          <w:p>
+            <w:r>
+              <w:t>Blé assolé</w:t>
+            </w:r>
+          </w:p>
+        </w:tc>
+        <w:tc>
+          <w:tcPr>
+            <w:tcW w:w="3285" w:type="dxa"/>
+            <w:gridSpan w:val="2"/>
+          </w:tcPr>
+          <w:p>
+            <w:r>
+              <w:t>Blé de blé</w:t>
+            </w:r>
+          </w:p>
+        </w:tc>
+      </w:tr>
+      <w:tr>
+        <w:trPr>
+          <w:gridAfter w:val="1"/>
+          <w:wAfter w:w="2972" w:type="dxa"/>
+        </w:trPr>
+        <w:tc>
+          <w:tcPr>
+            <w:tcW w:w="1940" w:type="dxa"/>
+          </w:tcPr>
+          <w:p>
+            <w:r>
+              <w:t>Date récolte précédente</w:t>
+            </w:r>
+          </w:p>
+        </w:tc>
+        <w:tc>
+          <w:tcPr>
+            <w:tcW w:w="3285" w:type="dxa"/>
+            <w:gridSpan w:val="2"/>
+          </w:tcPr>
+          <w:p>
+            <w:r>
+              <w:t>02/02/2018</w:t>
+            </w:r>
+          </w:p>
+        </w:tc>
+        <w:tc>
+          <w:tcPr>
+            <w:tcW w:w="3285" w:type="dxa"/>
+            <w:gridSpan w:val="2"/>
+          </w:tcPr>
+          <w:p>
+            <w:r>
+              <w:t>10/03/2018</w:t>
+            </w:r>
+          </w:p>
+        </w:tc>
+      </w:tr>
+      <w:tr>
+        <w:trPr>
+          <w:gridAfter w:val="1"/>
+          <w:wAfter w:w="2972" w:type="dxa"/>
+        </w:trPr>
+        <w:tc>
+          <w:tcPr>
+            <w:tcW w:w="1940" w:type="dxa"/>
+          </w:tcPr>
+          <w:p>
+            <w:r>
+              <w:t>Rendement</w:t>
+            </w:r>
+          </w:p>
+        </w:tc>
+        <w:tc>
+          <w:tcPr>
+            <w:tcW w:w="3285" w:type="dxa"/>
+            <w:gridSpan w:val="2"/>
+          </w:tcPr>
+          <w:p>
+            <w:r>
+              <w:t>78 Q/hectare</w:t>
+            </w:r>
+          </w:p>
+        </w:tc>
+        <w:tc>
+          <w:tcPr>
+            <w:tcW w:w="3285" w:type="dxa"/>
+            <w:gridSpan w:val="2"/>
+          </w:tcPr>
+          <w:p>
+            <w:r>
+              <w:t>80 Q/hectare</w:t>
+            </w:r>
+          </w:p>
+        </w:tc>
+      </w:tr>
+      <w:tr>
+        <w:trPr>
+          <w:gridAfter w:val="1"/>
+          <w:wAfter w:w="2972" w:type="dxa"/>
+        </w:trPr>
+        <w:tc>
+          <w:tcPr>
+            <w:tcW w:w="1940" w:type="dxa"/>
+          </w:tcPr>
+          <w:p>
+            <w:r>
+              <w:t>Cartographie de rendement</w:t>
+            </w:r>
+          </w:p>
+        </w:tc>
+        <w:tc>
+          <w:tcPr>
+            <w:tcW w:w="3285" w:type="dxa"/>
+            <w:gridSpan w:val="2"/>
+          </w:tcPr>
+          <w:p>
+            <w:proofErr w:type="gramStart"/>
+            <w:r>
+              <w:t>cartographieRendement</w:t>
+            </w:r>
+            <w:proofErr w:type="gramEnd"/>
+            <w:r>
+              <w:t>1_Bertrand</w:t>
+            </w:r>
+          </w:p>
+        </w:tc>
+        <w:tc>
+          <w:tcPr>
+            <w:tcW w:w="3285" w:type="dxa"/>
+            <w:gridSpan w:val="2"/>
+          </w:tcPr>
+          <w:p>
+            <w:proofErr w:type="gramStart"/>
+            <w:r>
+              <w:t>cartographieRendement</w:t>
+            </w:r>
+            <w:proofErr w:type="gramEnd"/>
+            <w:r>
+              <w:t>1_Bertrand</w:t>
+            </w:r>
+          </w:p>
+        </w:tc>
+      </w:tr>
+      <w:tr>
+        <w:trPr>
+          <w:gridAfter w:val="1"/>
+          <w:wAfter w:w="2972" w:type="dxa"/>
+        </w:trPr>
+        <w:tc>
+          <w:tcPr>
+            <w:tcW w:w="1940" w:type="dxa"/>
+          </w:tcPr>
+          <w:p>
+            <w:r>
+              <w:t>Type de semoir</w:t>
+            </w:r>
+          </w:p>
+        </w:tc>
+        <w:tc>
+          <w:tcPr>
+            <w:tcW w:w="3285" w:type="dxa"/>
+            <w:gridSpan w:val="2"/>
+          </w:tcPr>
+          <w:p>
+            <w:r>
+              <w:t>Semoirs à céréales</w:t>
+            </w:r>
+          </w:p>
+        </w:tc>
+        <w:tc>
+          <w:tcPr>
+            <w:tcW w:w="3285" w:type="dxa"/>
+            <w:gridSpan w:val="2"/>
+          </w:tcPr>
+          <w:p>
+            <w:r>
+              <w:t>Semoirs à céréales</w:t>
+            </w:r>
+          </w:p>
+        </w:tc>
+      </w:tr>
+      <w:tr>
+        <w:trPr>
+          <w:gridAfter w:val="1"/>
+          <w:wAfter w:w="2972" w:type="dxa"/>
+        </w:trPr>
+        <w:tc>
+          <w:tcPr>
+            <w:tcW w:w="1940" w:type="dxa"/>
+          </w:tcPr>
+          <w:p>
+            <w:r>
+              <w:t>Mode de destruction</w:t>
+            </w:r>
+          </w:p>
+        </w:tc>
+        <w:tc>
+          <w:tcPr>
+            <w:tcW w:w="3285" w:type="dxa"/>
+            <w:gridSpan w:val="2"/>
+          </w:tcPr>
+          <w:p>
+            <w:r>
+              <w:t>Gel</w:t>
+            </w:r>
+          </w:p>
+        </w:tc>
+        <w:tc>
+          <w:tcPr>
+            <w:tcW w:w="3285" w:type="dxa"/>
+            <w:gridSpan w:val="2"/>
+          </w:tcPr>
+          <w:p>
+            <w:r>
+              <w:t>Gel</w:t>
+            </w:r>
+          </w:p>
+        </w:tc>
+      </w:tr>
+      <w:tr>
+        <w:trPr>
+          <w:gridAfter w:val="1"/>
+          <w:wAfter w:w="2972" w:type="dxa"/>
+        </w:trPr>
+        <w:tc>
+          <w:tcPr>
+            <w:tcW w:w="1940" w:type="dxa"/>
+          </w:tcPr>
+          <w:p>
+            <w:r>
+              <w:t>Problème parcelle</w:t>
+            </w:r>
+          </w:p>
+        </w:tc>
+        <w:tc>
+          <w:tcPr>
+            <w:tcW w:w="3285" w:type="dxa"/>
+            <w:gridSpan w:val="2"/>
+          </w:tcPr>
+          <w:p>
+            <w:r>
+              <w:t>Adventices</w:t>
+            </w:r>
+          </w:p>
+        </w:tc>
+        <w:tc>
+          <w:tcPr>
+            <w:tcW w:w="3285" w:type="dxa"/>
+            <w:gridSpan w:val="2"/>
+          </w:tcPr>
+          <w:p>
+            <w:r>
+              <w:t>Adventices</w:t>
+            </w:r>
+          </w:p>
+        </w:tc>
+      </w:tr>
+      <w:tr>
+        <w:trPr>
+          <w:gridAfter w:val="1"/>
+          <w:wAfter w:w="2972" w:type="dxa"/>
+        </w:trPr>
+        <w:tc>
+          <w:tcPr>
+            <w:tcW w:w="1940" w:type="dxa"/>
+          </w:tcPr>
+          <w:p>
+            <w:r>
+              <w:t>Plan de fumure</w:t>
+            </w:r>
+          </w:p>
+        </w:tc>
+        <w:tc>
+          <w:tcPr>
+            <w:tcW w:w="3285" w:type="dxa"/>
+            <w:gridSpan w:val="2"/>
+          </w:tcPr>
+          <w:p>
+            <w:proofErr w:type="gramStart"/>
+            <w:r>
+              <w:t>planFumure</w:t>
+            </w:r>
+            <w:proofErr w:type="gramEnd"/>
+            <w:r>
+              <w:t>1_Bertrand</w:t>
+            </w:r>
+          </w:p>
+        </w:tc>
+        <w:tc>
+          <w:tcPr>
+            <w:tcW w:w="3285" w:type="dxa"/>
+            <w:gridSpan w:val="2"/>
+          </w:tcPr>
+          <w:p>
+            <w:proofErr w:type="gramStart"/>
+            <w:r>
+              <w:t>planFumure</w:t>
+            </w:r>
+            <w:proofErr w:type="gramEnd"/>
+            <w:r>
+              <w:t>2</w:t>
+            </w:r>
+            <w:r>
+              <w:t>_Bertrand</w:t>
+            </w:r>
+          </w:p>
+        </w:tc>
+      </w:tr>
+      <w:tr>
+        <w:trPr>
+          <w:gridAfter w:val="1"/>
+          <w:wAfter w:w="2972" w:type="dxa"/>
+        </w:trPr>
+        <w:tc>
+          <w:tcPr>
+            <w:tcW w:w="1940" w:type="dxa"/>
+          </w:tcPr>
+          <w:p>
+            <w:r>
+              <w:t>Cartographie de fertilisation</w:t>
+            </w:r>
+          </w:p>
+        </w:tc>
+        <w:tc>
+          <w:tcPr>
+            <w:tcW w:w="3285" w:type="dxa"/>
+            <w:gridSpan w:val="2"/>
+          </w:tcPr>
+          <w:p>
+            <w:proofErr w:type="gramStart"/>
+            <w:r>
+              <w:t>cartographieFertilisation</w:t>
+            </w:r>
+            <w:proofErr w:type="gramEnd"/>
+            <w:r>
+              <w:t>1_Bertrand</w:t>
+            </w:r>
+          </w:p>
+        </w:tc>
+        <w:tc>
+          <w:tcPr>
+            <w:tcW w:w="3285" w:type="dxa"/>
+            <w:gridSpan w:val="2"/>
+          </w:tcPr>
+          <w:p>
+            <w:proofErr w:type="gramStart"/>
+            <w:r>
+              <w:t>cartographieFertilisation</w:t>
+            </w:r>
+            <w:proofErr w:type="gramEnd"/>
+            <w:r>
+              <w:t>2</w:t>
+            </w:r>
+            <w:r>
+              <w:t>_Bertrand</w:t>
+            </w:r>
+          </w:p>
+        </w:tc>
+      </w:tr>
+      <w:tr>
+        <w:trPr>
+          <w:gridAfter w:val="1"/>
+          <w:wAfter w:w="2972" w:type="dxa"/>
+        </w:trPr>
+        <w:tc>
+          <w:tcPr>
+            <w:tcW w:w="1940" w:type="dxa"/>
+          </w:tcPr>
+          <w:p>
+            <w:r>
+              <w:t>Analyse de sol</w:t>
+            </w:r>
+          </w:p>
+        </w:tc>
+        <w:tc>
+          <w:tcPr>
+            <w:tcW w:w="3285" w:type="dxa"/>
+            <w:gridSpan w:val="2"/>
+          </w:tcPr>
+          <w:p>
+            <w:proofErr w:type="gramStart"/>
+            <w:r>
+              <w:t>analyseSol</w:t>
+            </w:r>
+            <w:proofErr w:type="gramEnd"/>
+            <w:r>
+              <w:t>1_Bertrand</w:t>
+            </w:r>
+          </w:p>
+        </w:tc>
+        <w:tc>
+          <w:tcPr>
+            <w:tcW w:w="3285" w:type="dxa"/>
+            <w:gridSpan w:val="2"/>
+          </w:tcPr>
+          <w:p>
+            <w:proofErr w:type="gramStart"/>
+            <w:r>
+              <w:t>analyseSol</w:t>
+            </w:r>
+            <w:proofErr w:type="gramEnd"/>
+            <w:r>
+              <w:t>2</w:t>
+            </w:r>
+            <w:r>
+              <w:t>_Bertrand</w:t>
+            </w:r>
+          </w:p>
+        </w:tc>
+      </w:tr>
+      <w:bookmarkEnd w:id="6"/>
+      <w:tr>
+        <w:trPr>
+          <w:gridAfter w:val="1"/>
+          <w:wAfter w:w="2972" w:type="dxa"/>
+        </w:trPr>
+        <w:tc>
+          <w:tcPr>
+            <w:tcW w:w="1940" w:type="dxa"/>
+          </w:tcPr>
+          <w:p>
+            <w:proofErr w:type="gramStart"/>
+            <w:r>
+              <w:t>Reliquats sortie</w:t>
+            </w:r>
+            <w:proofErr w:type="gramEnd"/>
+            <w:r>
+              <w:t xml:space="preserve"> d’hiver</w:t>
+            </w:r>
+          </w:p>
+        </w:tc>
+        <w:tc>
+          <w:tcPr>
+            <w:tcW w:w="3285" w:type="dxa"/>
+            <w:gridSpan w:val="2"/>
+          </w:tcPr>
+          <w:p>
+            <w:proofErr w:type="gramStart"/>
+            <w:r>
+              <w:t>reliquatHiver</w:t>
+            </w:r>
+            <w:proofErr w:type="gramEnd"/>
+            <w:r>
+              <w:t>1_Bertrand</w:t>
+            </w:r>
+          </w:p>
+        </w:tc>
+        <w:tc>
+          <w:tcPr>
+            <w:tcW w:w="3285" w:type="dxa"/>
+            <w:gridSpan w:val="2"/>
+          </w:tcPr>
+          <w:p>
+            <w:proofErr w:type="gramStart"/>
+            <w:r>
+              <w:t>reliquatHiver</w:t>
+            </w:r>
+            <w:proofErr w:type="gramEnd"/>
+            <w:r>
+              <w:t>2</w:t>
+            </w:r>
+            <w:r>
+              <w:t>_Bertrand</w:t>
+            </w:r>
+          </w:p>
+        </w:tc>
+      </w:tr>
+      <w:tr>
+        <w:tc>
+          <w:tcPr>
+            <w:tcW w:w="1940" w:type="dxa"/>
+          </w:tcPr>
+          <w:p>
+            <w:proofErr w:type="gramStart"/>
+            <w:r>
+              <w:lastRenderedPageBreak/>
+              <w:t>remarques</w:t>
+            </w:r>
+            <w:proofErr w:type="gramEnd"/>
+          </w:p>
+        </w:tc>
+        <w:tc>
+          <w:tcPr>
+            <w:tcW w:w="2972" w:type="dxa"/>
+          </w:tcPr>
+          <w:p>
+            <w:proofErr w:type="gramStart"/>
+            <w:r>
+              <w:t>ça</w:t>
+            </w:r>
+            <w:proofErr w:type="gramEnd"/>
+            <w:r>
+              <w:t xml:space="preserve"> ne pousse pas</w:t>
+            </w:r>
+          </w:p>
+        </w:tc>
+        <w:tc>
+          <w:tcPr>
+            <w:tcW w:w="3285" w:type="dxa"/>
+            <w:gridSpan w:val="2"/>
+          </w:tcPr>
+          <w:p>
+            <w:r>
+              <w:t>Rendement en baisse</w:t>
+            </w:r>
+          </w:p>
+        </w:tc>
+        <w:tc>
+          <w:tcPr>
+            <w:tcW w:w="3285" w:type="dxa"/>
+            <w:gridSpan w:val="2"/>
+          </w:tcPr>
+          <w:p>
+            <w:r>
+              <w:t>Rendement en baisse</w:t>
+            </w:r>
+          </w:p>
+        </w:tc>
+      </w:tr>
+      <w:bookmarkEnd w:id="1"/>
     </w:tbl>
+    <w:p/>
+    <w:p/>
+    <w:p/>
+    <w:p/>
+    <w:p/>
+    <w:p/>
     <w:p/>
     <w:tbl>
       <w:tblPr>
@@ -511,13 +1027,26 @@
           <w:tcPr>
             <w:tcW w:w="4531" w:type="dxa"/>
           </w:tcPr>
-          <w:p/>
+          <w:p>
+            <w:r>
+              <w:t>Entreprise</w:t>
+            </w:r>
+          </w:p>
         </w:tc>
         <w:tc>
           <w:tcPr>
             <w:tcW w:w="4531" w:type="dxa"/>
           </w:tcPr>
-          <w:p/>
+          <w:p>
+            <w:proofErr w:type="spellStart"/>
+            <w:r>
+              <w:t>Farming</w:t>
+            </w:r>
+            <w:proofErr w:type="spellEnd"/>
+            <w:r>
+              <w:t xml:space="preserve"> By Satellite</w:t>
+            </w:r>
+          </w:p>
         </w:tc>
       </w:tr>
       <w:tr>
@@ -525,13 +1054,21 @@
           <w:tcPr>
             <w:tcW w:w="4531" w:type="dxa"/>
           </w:tcPr>
-          <w:p/>
+          <w:p>
+            <w:r>
+              <w:t>Poste</w:t>
+            </w:r>
+          </w:p>
         </w:tc>
         <w:tc>
           <w:tcPr>
             <w:tcW w:w="4531" w:type="dxa"/>
           </w:tcPr>
-          <w:p/>
+          <w:p>
+            <w:r>
+              <w:t>Directrice</w:t>
+            </w:r>
+          </w:p>
         </w:tc>
       </w:tr>
     </w:tbl>

</xml_diff>